<commit_message>
Update after installing the new Laptop
</commit_message>
<xml_diff>
--- a/labs/K2_Ubuntu_Server_Setup.docx
+++ b/labs/K2_Ubuntu_Server_Setup.docx
@@ -108,7 +108,7 @@
           <v:shape id="_x0000_i1025" type="#_x0000_t75" style="width:471.75pt;height:658.5pt" o:ole="">
             <v:imagedata r:id="rId5" o:title=""/>
           </v:shape>
-          <o:OLEObject Type="Embed" ProgID="Visio.Drawing.11" ShapeID="_x0000_i1025" DrawAspect="Content" ObjectID="_1436778094" r:id="rId6"/>
+          <o:OLEObject Type="Embed" ProgID="Visio.Drawing.11" ShapeID="_x0000_i1025" DrawAspect="Content" ObjectID="_1440245212" r:id="rId6"/>
         </w:object>
       </w:r>
       <w:r>
@@ -120,6 +120,111 @@
         <w:pStyle w:val="Heading3"/>
       </w:pPr>
       <w:r>
+        <w:t>Setup the Network</w:t>
+      </w:r>
+    </w:p>
+    <w:p>
+      <w:pPr>
+        <w:pStyle w:val="ListParagraph"/>
+        <w:numPr>
+          <w:ilvl w:val="0"/>
+          <w:numId w:val="14"/>
+        </w:numPr>
+      </w:pPr>
+      <w:r>
+        <w:t xml:space="preserve">Wireless Network </w:t>
+      </w:r>
+      <w:r>
+        <w:t xml:space="preserve"> </w:t>
+      </w:r>
+    </w:p>
+    <w:p>
+      <w:pPr>
+        <w:ind w:left="360"/>
+      </w:pPr>
+      <w:r>
+        <w:t>The wireless network is connected to the external Web. In my case, it is connected to TI network. It is used during installation to download everything.  If there is no wireless network, then start by connecting the wire network to the external world, and only after the completion of the installation connect the wire network to the local network 192.168.0.XXX</w:t>
+      </w:r>
+    </w:p>
+    <w:p>
+      <w:pPr>
+        <w:ind w:left="360"/>
+      </w:pPr>
+      <w:r>
+        <w:t>The wireless network appears as eth2. The interfaces file (</w:t>
+      </w:r>
+      <w:r>
+        <w:t>/etc/network/</w:t>
+      </w:r>
+      <w:r>
+        <w:t>interfaces)</w:t>
+      </w:r>
+      <w:r>
+        <w:t xml:space="preserve"> stay the default. Configure the interfaces using the </w:t>
+      </w:r>
+      <w:r>
+        <w:t>GUI (</w:t>
+      </w:r>
+      <w:r>
+        <w:t xml:space="preserve">setup -&gt; network -&gt; </w:t>
+      </w:r>
+      <w:r>
+        <w:t>wireless and</w:t>
+      </w:r>
+      <w:r>
+        <w:t xml:space="preserve"> look at options to set the network, the encryption and so on)</w:t>
+      </w:r>
+      <w:r>
+        <w:t xml:space="preserve"> </w:t>
+      </w:r>
+    </w:p>
+    <w:p>
+      <w:pPr>
+        <w:pStyle w:val="ListParagraph"/>
+        <w:numPr>
+          <w:ilvl w:val="0"/>
+          <w:numId w:val="14"/>
+        </w:numPr>
+      </w:pPr>
+      <w:r>
+        <w:t xml:space="preserve">Wired network </w:t>
+      </w:r>
+    </w:p>
+    <w:p>
+      <w:pPr>
+        <w:ind w:left="360"/>
+      </w:pPr>
+      <w:r>
+        <w:t xml:space="preserve">During the operation, the wire network eth0 is connected to a local switch that supports all the users. The IP address of the server is set </w:t>
+      </w:r>
+      <w:r>
+        <w:t>to 192.168.0.100</w:t>
+      </w:r>
+      <w:r>
+        <w:t>. The setting is done using the GUI as explained above.  Note, if external network is not available for wireless, the wired network is connected to the external network and gets its IP address from a DHCP server on the network.</w:t>
+      </w:r>
+    </w:p>
+    <w:p>
+      <w:pPr>
+        <w:ind w:left="360"/>
+      </w:pPr>
+      <w:r>
+        <w:t>Part of the setting is loading a dhcp server that provides IP addresses to all the clients on the local network. Instructions how to install and define the DHCP server are given later in this document.  The IP address range is between 192.168.0.10 to 192.168.0.90 – 80 addresses all together.</w:t>
+      </w:r>
+    </w:p>
+    <w:p>
+      <w:pPr>
+        <w:ind w:left="360"/>
+      </w:pPr>
+      <w:r>
+        <w:t>Note that regardless of the way the server is connected to the external world (wireless or wire), the proxy settings must be changed based on the instructions of the local IT person. In this document the proxy settings are for internal TI network.</w:t>
+      </w:r>
+    </w:p>
+    <w:p>
+      <w:pPr>
+        <w:pStyle w:val="Heading3"/>
+      </w:pPr>
+      <w:r>
         <w:t>Operating system</w:t>
       </w:r>
     </w:p>
@@ -142,12 +247,102 @@
         <w:pStyle w:val="Heading3"/>
       </w:pPr>
       <w:r>
+        <w:t>64 BIT Server</w:t>
+      </w:r>
+    </w:p>
+    <w:p>
+      <w:r>
+        <w:t>Some of the downloads that are installed were made for 32-bit machines. In order to run them on 64-bit machines (like the one that we have in North America), one has to install an adaption / compatibility library</w:t>
+      </w:r>
+      <w:r>
+        <w:t xml:space="preserve"> ia32-libs</w:t>
+      </w:r>
+      <w:r>
+        <w:t>.</w:t>
+      </w:r>
+    </w:p>
+    <w:p>
+      <w:r>
+        <w:t xml:space="preserve">Information on installing ia32-libs is available for example in </w:t>
+      </w:r>
+      <w:hyperlink r:id="rId7" w:history="1">
+        <w:r>
+          <w:rPr>
+            <w:rStyle w:val="Hyperlink"/>
+          </w:rPr>
+          <w:t>http://askubuntu.com/questions/143904/how-to-install-ia32-libs-on-12-04-lts-32-bit</w:t>
+        </w:r>
+      </w:hyperlink>
+    </w:p>
+    <w:p>
+      <w:r>
+        <w:t>The following instructions are used to install ia32-lins:</w:t>
+      </w:r>
+    </w:p>
+    <w:p/>
+    <w:p/>
+    <w:p>
+      <w:pPr>
+        <w:pStyle w:val="ListParagraph"/>
+        <w:numPr>
+          <w:ilvl w:val="0"/>
+          <w:numId w:val="15"/>
+        </w:numPr>
+        <w:rPr>
+          <w:rStyle w:val="HTMLCode"/>
+          <w:rFonts w:asciiTheme="minorHAnsi" w:eastAsiaTheme="minorHAnsi" w:hAnsiTheme="minorHAnsi" w:cstheme="minorBidi"/>
+          <w:color w:val="auto"/>
+          <w:sz w:val="22"/>
+          <w:szCs w:val="22"/>
+          <w:shd w:val="clear" w:color="auto" w:fill="auto"/>
+        </w:rPr>
+      </w:pPr>
+      <w:r>
+        <w:rPr>
+          <w:rStyle w:val="HTMLCode"/>
+          <w:rFonts w:eastAsiaTheme="minorHAnsi"/>
+        </w:rPr>
+        <w:t>sudo apt-get install ia32-libs</w:t>
+      </w:r>
+    </w:p>
+    <w:p>
+      <w:pPr>
+        <w:pStyle w:val="ListParagraph"/>
+      </w:pPr>
+    </w:p>
+    <w:p/>
+    <w:p>
+      <w:pPr>
+        <w:pStyle w:val="Heading3"/>
+      </w:pPr>
+      <w:r>
         <w:t>Users</w:t>
       </w:r>
     </w:p>
     <w:p>
       <w:r>
-        <w:t>In addition to the root local user with a special password, 20 more users will be defined.  The following table describes the user names and the password of each user</w:t>
+        <w:t xml:space="preserve">In addition to the root local </w:t>
+      </w:r>
+      <w:r>
+        <w:t>user with a special password, 12</w:t>
+      </w:r>
+      <w:r>
+        <w:t xml:space="preserve"> more users will be defined. </w:t>
+      </w:r>
+      <w:r>
+        <w:t xml:space="preserve">The super user for the TI North America system is a0270985local. The password will be given before installing the machine. </w:t>
+      </w:r>
+      <w:r>
+        <w:t xml:space="preserve"> The following table describes the user names and the password of</w:t>
+      </w:r>
+      <w:r>
+        <w:t xml:space="preserve"> the other 11 </w:t>
+      </w:r>
+      <w:r>
+        <w:t>user</w:t>
+      </w:r>
+      <w:r>
+        <w:t>s</w:t>
       </w:r>
     </w:p>
     <w:tbl>
@@ -277,7 +472,13 @@
           </w:tcPr>
           <w:p>
             <w:r>
-              <w:t>…</w:t>
+              <w:t>S</w:t>
+            </w:r>
+            <w:r>
+              <w:t>tudent</w:t>
+            </w:r>
+            <w:r>
+              <w:t>5</w:t>
             </w:r>
           </w:p>
         </w:tc>
@@ -287,7 +488,10 @@
           </w:tcPr>
           <w:p>
             <w:r>
-              <w:t>…</w:t>
+              <w:t>Ws</w:t>
+            </w:r>
+            <w:r>
+              <w:t>5</w:t>
             </w:r>
           </w:p>
         </w:tc>
@@ -299,7 +503,13 @@
           </w:tcPr>
           <w:p>
             <w:r>
-              <w:t>student19</w:t>
+              <w:t>S</w:t>
+            </w:r>
+            <w:r>
+              <w:t>tudent</w:t>
+            </w:r>
+            <w:r>
+              <w:t>6</w:t>
             </w:r>
           </w:p>
         </w:tc>
@@ -309,7 +519,10 @@
           </w:tcPr>
           <w:p>
             <w:r>
-              <w:t>Ws19</w:t>
+              <w:t>Ws</w:t>
+            </w:r>
+            <w:r>
+              <w:t>6</w:t>
             </w:r>
           </w:p>
         </w:tc>
@@ -321,7 +534,10 @@
           </w:tcPr>
           <w:p>
             <w:r>
-              <w:t>student20</w:t>
+              <w:t>Student</w:t>
+            </w:r>
+            <w:r>
+              <w:t>7</w:t>
             </w:r>
           </w:p>
         </w:tc>
@@ -331,7 +547,113 @@
           </w:tcPr>
           <w:p>
             <w:r>
-              <w:t>Ws20</w:t>
+              <w:t>Ws</w:t>
+            </w:r>
+            <w:r>
+              <w:t>7</w:t>
+            </w:r>
+          </w:p>
+        </w:tc>
+      </w:tr>
+      <w:tr>
+        <w:tc>
+          <w:tcPr>
+            <w:tcW w:w="4788" w:type="dxa"/>
+          </w:tcPr>
+          <w:p>
+            <w:r>
+              <w:t>S</w:t>
+            </w:r>
+            <w:r>
+              <w:t>tudent</w:t>
+            </w:r>
+            <w:r>
+              <w:t>8</w:t>
+            </w:r>
+          </w:p>
+        </w:tc>
+        <w:tc>
+          <w:tcPr>
+            <w:tcW w:w="4788" w:type="dxa"/>
+          </w:tcPr>
+          <w:p>
+            <w:r>
+              <w:t>Ws8</w:t>
+            </w:r>
+          </w:p>
+        </w:tc>
+      </w:tr>
+      <w:tr>
+        <w:tc>
+          <w:tcPr>
+            <w:tcW w:w="4788" w:type="dxa"/>
+          </w:tcPr>
+          <w:p>
+            <w:r>
+              <w:t>Student9</w:t>
+            </w:r>
+          </w:p>
+        </w:tc>
+        <w:tc>
+          <w:tcPr>
+            <w:tcW w:w="4788" w:type="dxa"/>
+          </w:tcPr>
+          <w:p>
+            <w:r>
+              <w:t>Ws</w:t>
+            </w:r>
+            <w:r>
+              <w:t>9</w:t>
+            </w:r>
+          </w:p>
+        </w:tc>
+      </w:tr>
+      <w:tr>
+        <w:tc>
+          <w:tcPr>
+            <w:tcW w:w="4788" w:type="dxa"/>
+          </w:tcPr>
+          <w:p>
+            <w:r>
+              <w:t>Student</w:t>
+            </w:r>
+            <w:r>
+              <w:t>10</w:t>
+            </w:r>
+          </w:p>
+        </w:tc>
+        <w:tc>
+          <w:tcPr>
+            <w:tcW w:w="4788" w:type="dxa"/>
+          </w:tcPr>
+          <w:p>
+            <w:r>
+              <w:t>Ws10</w:t>
+            </w:r>
+          </w:p>
+        </w:tc>
+      </w:tr>
+      <w:tr>
+        <w:tc>
+          <w:tcPr>
+            <w:tcW w:w="4788" w:type="dxa"/>
+          </w:tcPr>
+          <w:p>
+            <w:r>
+              <w:t>Student11</w:t>
+            </w:r>
+          </w:p>
+        </w:tc>
+        <w:tc>
+          <w:tcPr>
+            <w:tcW w:w="4788" w:type="dxa"/>
+          </w:tcPr>
+          <w:p>
+            <w:r>
+              <w:t>Ws</w:t>
+            </w:r>
+            <w:r>
+              <w:t>11</w:t>
             </w:r>
           </w:p>
         </w:tc>
@@ -342,7 +664,7 @@
       <w:r>
         <w:t xml:space="preserve">Instructions how to add a user are given for example in </w:t>
       </w:r>
-      <w:hyperlink r:id="rId7" w:history="1">
+      <w:hyperlink r:id="rId8" w:history="1">
         <w:r>
           <w:rPr>
             <w:rStyle w:val="Hyperlink"/>
@@ -365,6 +687,7 @@
         <w:rPr>
           <w:noProof/>
         </w:rPr>
+        <w:lastRenderedPageBreak/>
         <w:drawing>
           <wp:inline distT="0" distB="0" distL="0" distR="0">
             <wp:extent cx="5600700" cy="3124200"/>
@@ -383,7 +706,7 @@
                     </pic:cNvPicPr>
                   </pic:nvPicPr>
                   <pic:blipFill>
-                    <a:blip r:embed="rId8" cstate="print"/>
+                    <a:blip r:embed="rId9" cstate="print"/>
                     <a:srcRect/>
                     <a:stretch>
                       <a:fillRect/>
@@ -422,7 +745,6 @@
         <w:rPr>
           <w:noProof/>
         </w:rPr>
-        <w:lastRenderedPageBreak/>
         <w:drawing>
           <wp:inline distT="0" distB="0" distL="0" distR="0">
             <wp:extent cx="5943600" cy="4038600"/>
@@ -441,7 +763,7 @@
                     </pic:cNvPicPr>
                   </pic:nvPicPr>
                   <pic:blipFill>
-                    <a:blip r:embed="rId9" cstate="print"/>
+                    <a:blip r:embed="rId10" cstate="print"/>
                     <a:srcRect/>
                     <a:stretch>
                       <a:fillRect/>
@@ -470,9 +792,33 @@
         </w:drawing>
       </w:r>
     </w:p>
-    <w:p>
-      <w:r>
-        <w:t>Next we login as the new user and look at the home directory (/home/student5)</w:t>
+    <w:p/>
+    <w:p>
+      <w:pPr>
+        <w:pStyle w:val="Heading3"/>
+      </w:pPr>
+      <w:r>
+        <w:lastRenderedPageBreak/>
+        <w:t>/user/local directory</w:t>
+      </w:r>
+    </w:p>
+    <w:p>
+      <w:r>
+        <w:t>/usr/local directory contains all the code and scripts that are used by all the users.  I will supply a USB drive with the files that must be loaded into this directory.  Two scripts are used by all the users. These scripts should be modified if the external network IS NOT internal TI network. Instructions how to modify these scripts (basically the proxy definitions) will be given by the local IT.</w:t>
+      </w:r>
+    </w:p>
+    <w:p/>
+    <w:p>
+      <w:pPr>
+        <w:pStyle w:val="Heading3"/>
+      </w:pPr>
+      <w:r>
+        <w:t>Building users’ directories</w:t>
+      </w:r>
+    </w:p>
+    <w:p>
+      <w:r>
+        <w:t>The following process is done to all the user, starting with student1 to student11. The instructions are for student1, expand it to all users is straight forward:</w:t>
       </w:r>
     </w:p>
     <w:p>
@@ -480,13 +826,13 @@
         <w:t xml:space="preserve">Sudo </w:t>
       </w:r>
       <w:r>
-        <w:t>su</w:t>
-      </w:r>
-      <w:r>
-        <w:t xml:space="preserve">  - </w:t>
-      </w:r>
-      <w:r>
-        <w:t xml:space="preserve"> student5</w:t>
+        <w:t>su -</w:t>
+      </w:r>
+      <w:r>
+        <w:t xml:space="preserve"> </w:t>
+      </w:r>
+      <w:r>
+        <w:t xml:space="preserve"> student1</w:t>
       </w:r>
     </w:p>
     <w:p/>
@@ -512,7 +858,13 @@
     </w:p>
     <w:p>
       <w:r>
-        <w:t>To finish building the new user account we create two more subdirectories in ~/ (/home/student5)</w:t>
+        <w:t>To finish building the new user account we create two more subd</w:t>
+      </w:r>
+      <w:r>
+        <w:t>irectories in ~/ (/home/student1</w:t>
+      </w:r>
+      <w:r>
+        <w:t>)</w:t>
       </w:r>
     </w:p>
     <w:p>
@@ -527,31 +879,69 @@
     </w:p>
     <w:p>
       <w:r>
-        <w:t>Last we set the environment variables. This is done using a global script (talk about global directories and files later). The user must run the script in any new terminal:</w:t>
-      </w:r>
-    </w:p>
-    <w:p>
-      <w:r>
+        <w:t>Last we set the environment variables. This is done using a global script</w:t>
+      </w:r>
+      <w:r>
+        <w:t>.</w:t>
+      </w:r>
+      <w:r>
+        <w:t xml:space="preserve">  The user must run the script in any new terminal:</w:t>
+      </w:r>
+    </w:p>
+    <w:p>
+      <w:r>
+        <w:t>source /</w:t>
+      </w:r>
+      <w:r>
+        <w:t>usr/local/student</w:t>
+      </w:r>
+      <w:r>
+        <w:t>StartScript.sh</w:t>
+      </w:r>
+    </w:p>
+    <w:p>
+      <w:r>
+        <w:t>To verify that the script has worked display some of the new defined path and environment variables. In TI internal network the following proxy will be defined, and the following gcc and arm variables are set</w:t>
+      </w:r>
+      <w:r>
+        <w:t xml:space="preserve"> </w:t>
+      </w:r>
+    </w:p>
+    <w:p>
+      <w:pPr>
+        <w:pStyle w:val="ListParagraph"/>
+        <w:numPr>
+          <w:ilvl w:val="0"/>
+          <w:numId w:val="15"/>
+        </w:numPr>
+      </w:pPr>
+      <w:r>
+        <w:t>printenv  |grep arm</w:t>
+      </w:r>
+    </w:p>
+    <w:p>
+      <w:pPr>
+        <w:pStyle w:val="ListParagraph"/>
+        <w:numPr>
+          <w:ilvl w:val="0"/>
+          <w:numId w:val="15"/>
+        </w:numPr>
+      </w:pPr>
+      <w:r>
+        <w:t>printenv |grep proxy</w:t>
+      </w:r>
+    </w:p>
+    <w:p>
+      <w:r>
+        <w:t>The results should be the same as in the screen shots below (the screen shots were taken from various users. The one below is from student3):</w:t>
+      </w:r>
+    </w:p>
+    <w:p>
+      <w:r>
+        <w:rPr>
+          <w:noProof/>
+        </w:rPr>
         <w:lastRenderedPageBreak/>
-        <w:t>source /</w:t>
-      </w:r>
-      <w:r>
-        <w:t>usr/local/student</w:t>
-      </w:r>
-      <w:r>
-        <w:t>StartScript.sh</w:t>
-      </w:r>
-    </w:p>
-    <w:p>
-      <w:r>
-        <w:t>To verify that the script has worked display some of the new defined path and environment variables. In TI internal network the following proxy will be defined, and the following gcc and arm variables are set:</w:t>
-      </w:r>
-    </w:p>
-    <w:p>
-      <w:r>
-        <w:rPr>
-          <w:noProof/>
-        </w:rPr>
         <w:drawing>
           <wp:inline distT="0" distB="0" distL="0" distR="0">
             <wp:extent cx="5934075" cy="4533900"/>
@@ -570,7 +960,7 @@
                     </pic:cNvPicPr>
                   </pic:nvPicPr>
                   <pic:blipFill>
-                    <a:blip r:embed="rId10" cstate="print"/>
+                    <a:blip r:embed="rId11" cstate="print"/>
                     <a:srcRect/>
                     <a:stretch>
                       <a:fillRect/>
@@ -640,10 +1030,9 @@
         <w:ind w:left="360"/>
       </w:pPr>
       <w:r>
-        <w:lastRenderedPageBreak/>
         <w:t xml:space="preserve">A single TFTP server is needed to support all users.  Instruction how to install the TFTP server can be found in </w:t>
       </w:r>
-      <w:hyperlink r:id="rId11" w:history="1">
+      <w:hyperlink r:id="rId12" w:history="1">
         <w:r>
           <w:rPr>
             <w:rStyle w:val="Hyperlink"/>
@@ -660,6 +1049,7 @@
         <w:ind w:left="360"/>
       </w:pPr>
       <w:r>
+        <w:lastRenderedPageBreak/>
         <w:t>The install process builds a default tftp configuration file /etc/xinetd.d/tftp. We need to modify this file and define the root directory for tftp downloads. The root directory for all users is /var/lib/tftpboot. The next screen shot display the /etc/xinetd.d/tftp file:</w:t>
       </w:r>
     </w:p>
@@ -694,7 +1084,7 @@
                     </pic:cNvPicPr>
                   </pic:nvPicPr>
                   <pic:blipFill>
-                    <a:blip r:embed="rId12" cstate="print"/>
+                    <a:blip r:embed="rId13" cstate="print"/>
                     <a:srcRect/>
                     <a:stretch>
                       <a:fillRect/>
@@ -789,7 +1179,7 @@
                     </pic:cNvPicPr>
                   </pic:nvPicPr>
                   <pic:blipFill>
-                    <a:blip r:embed="rId13" cstate="print"/>
+                    <a:blip r:embed="rId14" cstate="print"/>
                     <a:srcRect/>
                     <a:stretch>
                       <a:fillRect/>
@@ -870,7 +1260,7 @@
       <w:r>
         <w:t xml:space="preserve">The VNC server that we will install on the Ubuntu server may not support file transfer. TI enterprise VNC supports file transfer for Window machines and not Linux machines.  To move files between the server and individual student Window machines we install ftp server. Instructions how to install the ftp server are given in </w:t>
       </w:r>
-      <w:hyperlink r:id="rId14" w:history="1">
+      <w:hyperlink r:id="rId15" w:history="1">
         <w:r>
           <w:rPr>
             <w:rStyle w:val="Hyperlink"/>
@@ -891,10 +1281,28 @@
       </w:pPr>
       <w:r>
         <w:lastRenderedPageBreak/>
-        <w:t xml:space="preserve">After installation of the ftp (sudo get-apt install </w:t>
-      </w:r>
-      <w:r>
-        <w:t>vsftpd) the file /etc/vsftpd.config should be modified per the above document. In the following screen shot we show the part of the vsfftd.config file where the local_enale and write_enable are enabled and the anonymous enable is commented out.</w:t>
+        <w:t>After in</w:t>
+      </w:r>
+      <w:r>
+        <w:t xml:space="preserve">stallation of the ftp (sudo </w:t>
+      </w:r>
+      <w:r>
+        <w:t>apt</w:t>
+      </w:r>
+      <w:r>
+        <w:t>-get</w:t>
+      </w:r>
+      <w:r>
+        <w:t xml:space="preserve"> install </w:t>
+      </w:r>
+      <w:r>
+        <w:t>vsf</w:t>
+      </w:r>
+      <w:r>
+        <w:t>tpd) the file /etc/vsftpd.conf</w:t>
+      </w:r>
+      <w:r>
+        <w:t xml:space="preserve"> should be modified per the above document. In the following screen shot we show the part of the vsfftd.config file where the local_enale and write_enable are enabled and the anonymous enable is commented out.</w:t>
       </w:r>
     </w:p>
     <w:p>
@@ -933,7 +1341,7 @@
                     </pic:cNvPicPr>
                   </pic:nvPicPr>
                   <pic:blipFill>
-                    <a:blip r:embed="rId15" cstate="print"/>
+                    <a:blip r:embed="rId16" cstate="print"/>
                     <a:srcRect/>
                     <a:stretch>
                       <a:fillRect/>
@@ -972,6 +1380,25 @@
         <w:ind w:left="360"/>
       </w:pPr>
       <w:r>
+        <w:t>To start or to reactivate the ftp server the user must use the restart command:</w:t>
+      </w:r>
+    </w:p>
+    <w:p>
+      <w:pPr>
+        <w:ind w:left="360"/>
+      </w:pPr>
+      <w:r>
+        <w:sym w:font="Wingdings" w:char="F0E0"/>
+      </w:r>
+      <w:r>
+        <w:t>sudo /etc/init.d/vsftpd restart</w:t>
+      </w:r>
+    </w:p>
+    <w:p>
+      <w:pPr>
+        <w:ind w:left="360"/>
+      </w:pPr>
+      <w:r>
         <w:t>To use the ftp server, each user must login with its own user name and password. The ftp starts at the home directory of the user. The user can switch directories using the cd instructions. Other Linux instructions like ls are also used.  Put and get instructions move files between a remote user and the server. Note that access that the user does not have authority is not allowed.</w:t>
       </w:r>
     </w:p>
@@ -1000,12 +1427,13 @@
         <w:ind w:left="360"/>
       </w:pPr>
       <w:r>
+        <w:lastRenderedPageBreak/>
         <w:t xml:space="preserve">Similar to the tftp server, the NFS server supports all users, each one from a different sub-directory. </w:t>
       </w:r>
       <w:r>
         <w:t xml:space="preserve"> Instructions how to install and configure nfs server can be found in </w:t>
       </w:r>
-      <w:hyperlink r:id="rId16" w:history="1">
+      <w:hyperlink r:id="rId17" w:history="1">
         <w:r>
           <w:rPr>
             <w:rStyle w:val="Hyperlink"/>
@@ -1019,7 +1447,6 @@
         <w:ind w:left="360"/>
       </w:pPr>
       <w:r>
-        <w:lastRenderedPageBreak/>
         <w:t>To install a NFS server and configure it:</w:t>
       </w:r>
     </w:p>
@@ -1076,7 +1503,7 @@
                     </pic:cNvPicPr>
                   </pic:nvPicPr>
                   <pic:blipFill>
-                    <a:blip r:embed="rId17" cstate="print"/>
+                    <a:blip r:embed="rId18" cstate="print"/>
                     <a:srcRect/>
                     <a:stretch>
                       <a:fillRect/>
@@ -1155,8 +1582,38 @@
         <w:ind w:left="1080"/>
       </w:pPr>
       <w:r>
-        <w:t xml:space="preserve">   –manage-gids. The user should change this value and assign a port. In the above example the port 13025 was assigned.  Any available port can be used as well.</w:t>
-      </w:r>
+        <w:lastRenderedPageBreak/>
+        <w:t xml:space="preserve">   –manage-gids. The user should change this value and assign a port</w:t>
+      </w:r>
+      <w:r>
+        <w:t>.</w:t>
+      </w:r>
+      <w:r>
+        <w:t xml:space="preserve">  Any av</w:t>
+      </w:r>
+      <w:r>
+        <w:t>ailable port can be used, we use port 13025</w:t>
+      </w:r>
+      <w:r>
+        <w:t>.</w:t>
+      </w:r>
+    </w:p>
+    <w:p>
+      <w:pPr>
+        <w:pStyle w:val="ListParagraph"/>
+        <w:numPr>
+          <w:ilvl w:val="0"/>
+          <w:numId w:val="15"/>
+        </w:numPr>
+      </w:pPr>
+      <w:r>
+        <w:t>RPCMOUNTDOPTS = -p 13025</w:t>
+      </w:r>
+    </w:p>
+    <w:p>
+      <w:pPr>
+        <w:ind w:left="1080"/>
+      </w:pPr>
       <w:r>
         <w:t xml:space="preserve"> Note that in this setting the firewall is disabled, thus no ufw instruction is needed.</w:t>
       </w:r>
@@ -1166,34 +1623,90 @@
         <w:ind w:left="1080"/>
       </w:pPr>
       <w:r>
+        <w:t>Next the NFS r</w:t>
+      </w:r>
+      <w:r>
+        <w:t xml:space="preserve">oot directory should be created. We use /opt/filesys is the root directory for the NFS </w:t>
+      </w:r>
+    </w:p>
+    <w:p>
+      <w:pPr>
+        <w:ind w:left="1080"/>
+      </w:pPr>
+    </w:p>
+    <w:p>
+      <w:pPr>
+        <w:pStyle w:val="ListParagraph"/>
+        <w:numPr>
+          <w:ilvl w:val="0"/>
+          <w:numId w:val="15"/>
+        </w:numPr>
+      </w:pPr>
+      <w:r>
+        <w:t>sudo mkdir /opt/filesys</w:t>
+      </w:r>
+    </w:p>
+    <w:p>
+      <w:pPr>
+        <w:ind w:left="1080"/>
+      </w:pPr>
+      <w:r>
+        <w:t>The root directory should have a sub-directory for each user. Using</w:t>
+      </w:r>
+    </w:p>
+    <w:p>
+      <w:pPr>
+        <w:ind w:left="1080"/>
+      </w:pPr>
+    </w:p>
+    <w:p>
+      <w:pPr>
+        <w:pStyle w:val="ListParagraph"/>
+        <w:numPr>
+          <w:ilvl w:val="0"/>
+          <w:numId w:val="15"/>
+        </w:numPr>
+      </w:pPr>
+      <w:r>
+        <w:t>sudo mkdir student1 (and so on</w:t>
+      </w:r>
+      <w:r>
+        <w:t xml:space="preserve">) </w:t>
+      </w:r>
+    </w:p>
+    <w:p>
+      <w:pPr>
+        <w:ind w:left="360"/>
+      </w:pPr>
+    </w:p>
+    <w:p>
+      <w:pPr>
+        <w:pStyle w:val="ListParagraph"/>
+      </w:pPr>
+      <w:r>
+        <w:t>the sub-directories are created.  The next screen shot shows the nfs root directory and the sub-directories</w:t>
+      </w:r>
+      <w:r>
+        <w:t xml:space="preserve"> (for the first four users)</w:t>
+      </w:r>
+      <w:r>
+        <w:t>:</w:t>
+      </w:r>
+    </w:p>
+    <w:p>
+      <w:pPr>
+        <w:ind w:left="1080"/>
+      </w:pPr>
+    </w:p>
+    <w:p>
+      <w:pPr>
+        <w:ind w:left="1080"/>
+      </w:pPr>
+      <w:r>
+        <w:rPr>
+          <w:noProof/>
+        </w:rPr>
         <w:lastRenderedPageBreak/>
-        <w:t>Next the NFS r</w:t>
-      </w:r>
-      <w:r>
-        <w:t>oot directory should be created. We use /opt/filesys is the root directory for the NFS sudo mkdir /opt/filesys</w:t>
-      </w:r>
-    </w:p>
-    <w:p>
-      <w:pPr>
-        <w:ind w:left="1080"/>
-      </w:pPr>
-      <w:r>
-        <w:t>The root directory should have a sub-directory for each user. Using sudo mkdir student1 (and so one) the sub-directories are created.  The next screen shot shows the nfs root directory and the sub-directories:</w:t>
-      </w:r>
-    </w:p>
-    <w:p>
-      <w:pPr>
-        <w:ind w:left="1080"/>
-      </w:pPr>
-    </w:p>
-    <w:p>
-      <w:pPr>
-        <w:ind w:left="1080"/>
-      </w:pPr>
-      <w:r>
-        <w:rPr>
-          <w:noProof/>
-        </w:rPr>
         <w:drawing>
           <wp:inline distT="0" distB="0" distL="0" distR="0">
             <wp:extent cx="5934075" cy="4162425"/>
@@ -1212,7 +1725,7 @@
                     </pic:cNvPicPr>
                   </pic:nvPicPr>
                   <pic:blipFill>
-                    <a:blip r:embed="rId18" cstate="print"/>
+                    <a:blip r:embed="rId19" cstate="print"/>
                     <a:srcRect/>
                     <a:stretch>
                       <a:fillRect/>
@@ -1301,7 +1814,6 @@
         <w:rPr>
           <w:noProof/>
         </w:rPr>
-        <w:lastRenderedPageBreak/>
         <w:drawing>
           <wp:inline distT="0" distB="0" distL="0" distR="0">
             <wp:extent cx="5943600" cy="1876425"/>
@@ -1320,7 +1832,7 @@
                     </pic:cNvPicPr>
                   </pic:nvPicPr>
                   <pic:blipFill>
-                    <a:blip r:embed="rId19" cstate="print"/>
+                    <a:blip r:embed="rId20" cstate="print"/>
                     <a:srcRect/>
                     <a:stretch>
                       <a:fillRect/>
@@ -1359,7 +1871,27 @@
         <w:ind w:left="360"/>
       </w:pPr>
       <w:r>
-        <w:t>Start the nfs server  -&gt; “sudo /etc/init.d/nfs-kernel-server   restart  “</w:t>
+        <w:t xml:space="preserve">Start the nfs server </w:t>
+      </w:r>
+    </w:p>
+    <w:p>
+      <w:pPr>
+        <w:ind w:left="360"/>
+      </w:pPr>
+      <w:r>
+        <w:t>-</w:t>
+      </w:r>
+      <w:r>
+        <w:sym w:font="Wingdings" w:char="F0E0"/>
+      </w:r>
+      <w:r>
+        <w:t xml:space="preserve">  </w:t>
+      </w:r>
+      <w:r>
+        <w:t xml:space="preserve">sudo /etc/init.d/nfs-kernel-server </w:t>
+      </w:r>
+      <w:r>
+        <w:t xml:space="preserve">  restart  </w:t>
       </w:r>
     </w:p>
     <w:p>
@@ -1391,7 +1923,7 @@
       <w:r>
         <w:t xml:space="preserve">Instructions how to install the VNC server can be found in many places, for example: </w:t>
       </w:r>
-      <w:hyperlink r:id="rId20" w:history="1">
+      <w:hyperlink r:id="rId21" w:history="1">
         <w:r>
           <w:rPr>
             <w:rStyle w:val="Hyperlink"/>
@@ -1441,7 +1973,6 @@
         <w:rPr>
           <w:noProof/>
         </w:rPr>
-        <w:lastRenderedPageBreak/>
         <w:drawing>
           <wp:inline distT="0" distB="0" distL="0" distR="0">
             <wp:extent cx="5934075" cy="4029075"/>
@@ -1460,7 +1991,7 @@
                     </pic:cNvPicPr>
                   </pic:nvPicPr>
                   <pic:blipFill>
-                    <a:blip r:embed="rId21" cstate="print"/>
+                    <a:blip r:embed="rId22" cstate="print"/>
                     <a:srcRect/>
                     <a:stretch>
                       <a:fillRect/>
@@ -1494,6 +2025,7 @@
         <w:ind w:left="360"/>
       </w:pPr>
       <w:r>
+        <w:lastRenderedPageBreak/>
         <w:t xml:space="preserve">As you see, the system created a default startup script and started instance number 4. This number is important because when a remote VNC viewer tries to access this account it must specify the instance number in addition to the IP address. </w:t>
       </w:r>
     </w:p>
@@ -1517,7 +2049,16 @@
         <w:t xml:space="preserve"> </w:t>
       </w:r>
       <w:r>
-        <w:t>should be provided. To replace the script the following steps are taken:</w:t>
+        <w:t>is</w:t>
+      </w:r>
+      <w:r>
+        <w:t xml:space="preserve"> provided</w:t>
+      </w:r>
+      <w:r>
+        <w:t xml:space="preserve"> in the /usr/local directory</w:t>
+      </w:r>
+      <w:r>
+        <w:t>. To replace the script the following steps are taken:</w:t>
       </w:r>
     </w:p>
     <w:p>
@@ -1541,7 +2082,22 @@
         </w:numPr>
       </w:pPr>
       <w:r>
-        <w:t>Copy the new script to ~/.vnc/xstartup  -&gt; in our case we copy it from a previous user, student3, the first script will be supply with the instruction file</w:t>
+        <w:t>Copy the ne</w:t>
+      </w:r>
+      <w:r>
+        <w:t xml:space="preserve">w script to ~/.vnc/xstartup  </w:t>
+      </w:r>
+    </w:p>
+    <w:p>
+      <w:pPr>
+        <w:pStyle w:val="ListParagraph"/>
+        <w:numPr>
+          <w:ilvl w:val="0"/>
+          <w:numId w:val="15"/>
+        </w:numPr>
+      </w:pPr>
+      <w:r>
+        <w:t xml:space="preserve">Sudo cp /usr/local/xstartup   ~/.vnc/xstartup  </w:t>
       </w:r>
     </w:p>
     <w:p>
@@ -1553,7 +2109,19 @@
         </w:numPr>
       </w:pPr>
       <w:r>
-        <w:t>Restart the vnc instance  vncserver</w:t>
+        <w:t xml:space="preserve">Restart the vnc instance </w:t>
+      </w:r>
+    </w:p>
+    <w:p>
+      <w:pPr>
+        <w:pStyle w:val="ListParagraph"/>
+        <w:numPr>
+          <w:ilvl w:val="0"/>
+          <w:numId w:val="15"/>
+        </w:numPr>
+      </w:pPr>
+      <w:r>
+        <w:t xml:space="preserve"> vncserver</w:t>
       </w:r>
     </w:p>
     <w:p>
@@ -1572,7 +2140,13 @@
     </w:p>
     <w:p>
       <w:r>
-        <w:t>The following screen shot shows the operation on instance number 4:</w:t>
+        <w:t>The following screen shot shows the operation on instance number 4</w:t>
+      </w:r>
+      <w:r>
+        <w:t xml:space="preserve"> (The xstartup file was copied from student3 and not from /usr/local, it is the same script though)</w:t>
+      </w:r>
+      <w:r>
+        <w:t>:</w:t>
       </w:r>
     </w:p>
     <w:p/>
@@ -1581,7 +2155,6 @@
         <w:rPr>
           <w:noProof/>
         </w:rPr>
-        <w:lastRenderedPageBreak/>
         <w:drawing>
           <wp:inline distT="0" distB="0" distL="0" distR="0">
             <wp:extent cx="5934075" cy="3905250"/>
@@ -1600,7 +2173,7 @@
                     </pic:cNvPicPr>
                   </pic:nvPicPr>
                   <pic:blipFill>
-                    <a:blip r:embed="rId22" cstate="print"/>
+                    <a:blip r:embed="rId23" cstate="print"/>
                     <a:srcRect/>
                     <a:stretch>
                       <a:fillRect/>
@@ -1636,6 +2209,7 @@
     </w:p>
     <w:p>
       <w:r>
+        <w:lastRenderedPageBreak/>
         <w:t>From a remote windows terminal using the VNC viewer, login remotely into the Ubuntu system as student 5 is the following:</w:t>
       </w:r>
     </w:p>
@@ -1680,7 +2254,6 @@
         <w:rPr>
           <w:noProof/>
         </w:rPr>
-        <w:lastRenderedPageBreak/>
         <w:drawing>
           <wp:inline distT="0" distB="0" distL="0" distR="0">
             <wp:extent cx="4400550" cy="3362325"/>
@@ -1699,7 +2272,7 @@
                     </pic:cNvPicPr>
                   </pic:nvPicPr>
                   <pic:blipFill>
-                    <a:blip r:embed="rId23" cstate="print"/>
+                    <a:blip r:embed="rId24" cstate="print"/>
                     <a:srcRect/>
                     <a:stretch>
                       <a:fillRect/>
@@ -1739,6 +2312,7 @@
         <w:rPr>
           <w:noProof/>
         </w:rPr>
+        <w:lastRenderedPageBreak/>
         <w:drawing>
           <wp:inline distT="0" distB="0" distL="0" distR="0">
             <wp:extent cx="4762500" cy="3286125"/>
@@ -1757,7 +2331,7 @@
                     </pic:cNvPicPr>
                   </pic:nvPicPr>
                   <pic:blipFill>
-                    <a:blip r:embed="rId24" cstate="print"/>
+                    <a:blip r:embed="rId25" cstate="print"/>
                     <a:srcRect/>
                     <a:stretch>
                       <a:fillRect/>
@@ -1796,7 +2370,6 @@
         <w:rPr>
           <w:noProof/>
         </w:rPr>
-        <w:lastRenderedPageBreak/>
         <w:drawing>
           <wp:inline distT="0" distB="0" distL="0" distR="0">
             <wp:extent cx="4162425" cy="2324100"/>
@@ -1815,7 +2388,7 @@
                     </pic:cNvPicPr>
                   </pic:nvPicPr>
                   <pic:blipFill>
-                    <a:blip r:embed="rId25" cstate="print"/>
+                    <a:blip r:embed="rId26" cstate="print"/>
                     <a:srcRect/>
                     <a:stretch>
                       <a:fillRect/>
@@ -1858,6 +2431,7 @@
         <w:rPr>
           <w:noProof/>
         </w:rPr>
+        <w:lastRenderedPageBreak/>
         <w:drawing>
           <wp:inline distT="0" distB="0" distL="0" distR="0">
             <wp:extent cx="5934075" cy="3895725"/>
@@ -1876,7 +2450,7 @@
                     </pic:cNvPicPr>
                   </pic:nvPicPr>
                   <pic:blipFill>
-                    <a:blip r:embed="rId26" cstate="print"/>
+                    <a:blip r:embed="rId27" cstate="print"/>
                     <a:srcRect/>
                     <a:stretch>
                       <a:fillRect/>
@@ -1922,7 +2496,6 @@
     </w:p>
     <w:p>
       <w:r>
-        <w:lastRenderedPageBreak/>
         <w:t>To see what static interfaces are defined for the server look at /etc/network/interfaces</w:t>
       </w:r>
     </w:p>
@@ -1970,7 +2543,7 @@
       <w:r>
         <w:t xml:space="preserve">. The download location of CCS is </w:t>
       </w:r>
-      <w:hyperlink r:id="rId27" w:history="1">
+      <w:hyperlink r:id="rId28" w:history="1">
         <w:r>
           <w:rPr>
             <w:rStyle w:val="Hyperlink"/>
@@ -2008,6 +2581,7 @@
           <w:rFonts w:asciiTheme="minorHAnsi" w:hAnsiTheme="minorHAnsi" w:cstheme="minorHAnsi"/>
           <w:szCs w:val="22"/>
         </w:rPr>
+        <w:lastRenderedPageBreak/>
         <w:t>From the download location in Firefox, download (save as) the CCS compressed file for Linux (ccsv5.4.0.00091_linux) and the emupack for Linux (ti_emupck_keystone2_setup_1.0.0.3.bin)</w:t>
       </w:r>
     </w:p>
@@ -2475,7 +3049,6 @@
           <w:rFonts w:asciiTheme="minorHAnsi" w:hAnsiTheme="minorHAnsi" w:cstheme="minorHAnsi"/>
           <w:szCs w:val="22"/>
         </w:rPr>
-        <w:lastRenderedPageBreak/>
         <w:t>Execute the setup  -&gt;  “ sudo ./</w:t>
       </w:r>
       <w:r>
@@ -2639,7 +3212,7 @@
         <w:pStyle w:val="PlainText"/>
         <w:ind w:left="360"/>
       </w:pPr>
-      <w:hyperlink r:id="rId28" w:history="1">
+      <w:hyperlink r:id="rId29" w:history="1">
         <w:r>
           <w:rPr>
             <w:rStyle w:val="Hyperlink"/>
@@ -3120,7 +3693,6 @@
           <w:sz w:val="22"/>
           <w:szCs w:val="22"/>
         </w:rPr>
-        <w:lastRenderedPageBreak/>
         <w:t>Note that if the session IS NOT in TI office, or the  network IS NOT TI network, the two scripts in the /usr/local directory should be changed accordingly</w:t>
       </w:r>
     </w:p>
@@ -3186,7 +3758,7 @@
       <w:r>
         <w:t xml:space="preserve">will be installed in /opt/ti/MCSDK_3_XX. Instructions how to load MCSDK are given in </w:t>
       </w:r>
-      <w:hyperlink r:id="rId29" w:history="1">
+      <w:hyperlink r:id="rId30" w:history="1">
         <w:r>
           <w:rPr>
             <w:rStyle w:val="Hyperlink"/>
@@ -3197,12 +3769,19 @@
       <w:r>
         <w:t xml:space="preserve"> and for version 11 the download page is </w:t>
       </w:r>
-      <w:hyperlink r:id="rId30" w:history="1">
+      <w:hyperlink r:id="rId31" w:history="1">
         <w:r>
           <w:rPr>
             <w:rStyle w:val="Hyperlink"/>
           </w:rPr>
-          <w:t>http://software-dl.ti.com/sdoemb/sdoemb_public_sw/mcsdk/latest/index_FDS.html</w:t>
+          <w:t>http://software-</w:t>
+        </w:r>
+        <w:r>
+          <w:rPr>
+            <w:rStyle w:val="Hyperlink"/>
+          </w:rPr>
+          <w:lastRenderedPageBreak/>
+          <w:t>dl.ti.com/sdoemb/sdoemb_public_sw/mcsdk/latest/index_FDS.html</w:t>
         </w:r>
       </w:hyperlink>
       <w:r>
@@ -3250,156 +3829,53 @@
         <w:ind w:left="360"/>
       </w:pPr>
       <w:r>
-        <w:t>The Ubuntu server should have access to two networks. The local network 192.168.0.XXX will support all the EVM and the Laptops in the session. An external network, either TI (for internal training) or guess or other network is used to provide connectivity to the git server on the internet. The local network should support at least 12 wired connections for the EVM and 20 wired or wireless connections for students’ Laptops.  The local network may have a DHCP server  on a router or installed on the Ubuntu server, or the system can use a static IP address. If static IP address is used, we support the following scheme</w:t>
-      </w:r>
-    </w:p>
-    <w:tbl>
-      <w:tblPr>
-        <w:tblStyle w:val="TableGrid"/>
-        <w:tblW w:w="0" w:type="auto"/>
-        <w:tblInd w:w="360" w:type="dxa"/>
-        <w:tblLook w:val="04A0"/>
-      </w:tblPr>
-      <w:tblGrid>
-        <w:gridCol w:w="3083"/>
-        <w:gridCol w:w="3078"/>
-      </w:tblGrid>
-      <w:tr>
-        <w:tc>
-          <w:tcPr>
-            <w:tcW w:w="3083" w:type="dxa"/>
-          </w:tcPr>
-          <w:p>
-            <w:r>
-              <w:t>Device</w:t>
-            </w:r>
-          </w:p>
-        </w:tc>
-        <w:tc>
-          <w:tcPr>
-            <w:tcW w:w="3078" w:type="dxa"/>
-          </w:tcPr>
-          <w:p>
-            <w:r>
-              <w:t>Static IP</w:t>
-            </w:r>
-          </w:p>
-        </w:tc>
-      </w:tr>
-      <w:tr>
-        <w:tc>
-          <w:tcPr>
-            <w:tcW w:w="3083" w:type="dxa"/>
-          </w:tcPr>
-          <w:p>
-            <w:r>
-              <w:t>Ubuntu Server</w:t>
-            </w:r>
-          </w:p>
-        </w:tc>
-        <w:tc>
-          <w:tcPr>
-            <w:tcW w:w="3078" w:type="dxa"/>
-          </w:tcPr>
-          <w:p>
-            <w:r>
-              <w:t>192.168.0.100</w:t>
-            </w:r>
-          </w:p>
-        </w:tc>
-      </w:tr>
-      <w:tr>
-        <w:tc>
-          <w:tcPr>
-            <w:tcW w:w="3083" w:type="dxa"/>
-          </w:tcPr>
-          <w:p>
-            <w:r>
-              <w:t>Station  N EVM</w:t>
-            </w:r>
-          </w:p>
-        </w:tc>
-        <w:tc>
-          <w:tcPr>
-            <w:tcW w:w="3078" w:type="dxa"/>
-          </w:tcPr>
-          <w:p>
-            <w:r>
-              <w:t>192.168.0.10+N</w:t>
-            </w:r>
-          </w:p>
-        </w:tc>
-      </w:tr>
-      <w:tr>
-        <w:tc>
-          <w:tcPr>
-            <w:tcW w:w="3083" w:type="dxa"/>
-          </w:tcPr>
-          <w:p>
-            <w:r>
-              <w:t xml:space="preserve">Station N first Laptop </w:t>
-            </w:r>
-          </w:p>
-        </w:tc>
-        <w:tc>
-          <w:tcPr>
-            <w:tcW w:w="3078" w:type="dxa"/>
-          </w:tcPr>
-          <w:p>
-            <w:r>
-              <w:t>192.168.0.40+N</w:t>
-            </w:r>
-          </w:p>
-        </w:tc>
-      </w:tr>
-      <w:tr>
-        <w:tc>
-          <w:tcPr>
-            <w:tcW w:w="3083" w:type="dxa"/>
-          </w:tcPr>
-          <w:p>
-            <w:r>
-              <w:t>Station N second Laptop</w:t>
-            </w:r>
-          </w:p>
-        </w:tc>
-        <w:tc>
-          <w:tcPr>
-            <w:tcW w:w="3078" w:type="dxa"/>
-          </w:tcPr>
-          <w:p>
-            <w:r>
-              <w:t>192.168.0.</w:t>
-            </w:r>
-            <w:r>
-              <w:t>7</w:t>
-            </w:r>
-            <w:r>
-              <w:t>0+N</w:t>
-            </w:r>
-          </w:p>
-        </w:tc>
-      </w:tr>
-    </w:tbl>
-    <w:p>
-      <w:pPr>
-        <w:ind w:left="360"/>
-      </w:pPr>
-    </w:p>
-    <w:p>
-      <w:pPr>
-        <w:ind w:left="360"/>
-      </w:pPr>
-      <w:r>
-        <w:t>Note, each EVM is a station, the number of stations is limited to 10.</w:t>
-      </w:r>
-    </w:p>
-    <w:p>
-      <w:pPr>
-        <w:ind w:left="360"/>
-      </w:pPr>
-      <w:r>
-        <w:t xml:space="preserve">To verify that the static interface is working, look at /etc/network/interfaces file. To restart network do  sudo restart networking </w:t>
+        <w:t>The Ubuntu server should have access to two networks. The local network 192.168.0.XXX will support all the EVM and the Laptops in the session. An external network, either TI (for internal training) or guess or other network is used to provide connectivity to the git server on the internet. The local network should support at least 12 wired connections for the EVM and 20 wired or wireless connections for students’</w:t>
+      </w:r>
+      <w:r>
+        <w:t xml:space="preserve"> Laptops.  The local network has</w:t>
+      </w:r>
+      <w:r>
+        <w:t xml:space="preserve"> a DHCP server  on a router or</w:t>
+      </w:r>
+      <w:r>
+        <w:t xml:space="preserve"> installed on the Ubuntu server.</w:t>
+      </w:r>
+      <w:r>
+        <w:t xml:space="preserve"> </w:t>
+      </w:r>
+    </w:p>
+    <w:p>
+      <w:pPr>
+        <w:ind w:left="360"/>
+      </w:pPr>
+      <w:r>
+        <w:t>Note, each EVM is a station, the num</w:t>
+      </w:r>
+      <w:r>
+        <w:t>ber of stations is limited to 11</w:t>
+      </w:r>
+      <w:r>
+        <w:t>.</w:t>
+      </w:r>
+    </w:p>
+    <w:p>
+      <w:pPr>
+        <w:ind w:left="360"/>
+      </w:pPr>
+      <w:r>
+        <w:t xml:space="preserve">To restart network do  </w:t>
+      </w:r>
+    </w:p>
+    <w:p>
+      <w:pPr>
+        <w:pStyle w:val="ListParagraph"/>
+        <w:numPr>
+          <w:ilvl w:val="0"/>
+          <w:numId w:val="15"/>
+        </w:numPr>
+      </w:pPr>
+      <w:r>
+        <w:t xml:space="preserve">sudo restart networking </w:t>
       </w:r>
     </w:p>
     <w:p>
@@ -3421,43 +3897,508 @@
         </w:numPr>
       </w:pPr>
       <w:r>
+        <w:t>Global network</w:t>
+      </w:r>
+    </w:p>
+    <w:p>
+      <w:pPr>
+        <w:ind w:left="360"/>
+      </w:pPr>
+      <w:r>
+        <w:t>To support getting individual git repository files the students should have access to the Web.  If the training is in TI office and ALL participates are TI employees, the server can be connected to TI network with the local host credentials and the prox</w:t>
+      </w:r>
+      <w:r>
+        <w:t>y as described in the file studentStartScript.sh. For customer training in TI office a guess network pass is requ</w:t>
+      </w:r>
+      <w:r>
+        <w:t>ired and the proxy must be available</w:t>
+      </w:r>
+      <w:r>
+        <w:t xml:space="preserve"> from </w:t>
+      </w:r>
+      <w:r>
+        <w:t>TI IT team.</w:t>
+      </w:r>
+    </w:p>
+    <w:p>
+      <w:pPr>
+        <w:ind w:left="360"/>
+      </w:pPr>
+      <w:r>
+        <w:t>For trainings that are not located in TI office, the local IT person must provide the login credentials and the proxy settings.</w:t>
+      </w:r>
+    </w:p>
+    <w:p>
+      <w:pPr>
+        <w:ind w:left="360"/>
+      </w:pPr>
+    </w:p>
+    <w:p>
+      <w:pPr>
+        <w:ind w:left="360"/>
+      </w:pPr>
+    </w:p>
+    <w:p>
+      <w:pPr>
+        <w:ind w:left="360"/>
+      </w:pPr>
+    </w:p>
+    <w:p>
+      <w:pPr>
+        <w:ind w:left="360"/>
+      </w:pPr>
+    </w:p>
+    <w:p>
+      <w:pPr>
+        <w:ind w:left="360"/>
+      </w:pPr>
+    </w:p>
+    <w:p>
+      <w:pPr>
+        <w:pStyle w:val="Heading2"/>
+      </w:pPr>
+      <w:r>
         <w:lastRenderedPageBreak/>
-        <w:t>Global network</w:t>
-      </w:r>
-    </w:p>
-    <w:p>
-      <w:pPr>
-        <w:ind w:left="360"/>
-      </w:pPr>
-      <w:r>
-        <w:t>To support getting individual git repository files the students should have access to the Web.  If the training is in TI office and ALL participates are TI employees, the server can be connected to TI network with the local host credentials and the prox</w:t>
-      </w:r>
-      <w:r>
-        <w:t>y as described in the file studentStartScript.sh. For customer training in TI office a guess network pass is requ</w:t>
-      </w:r>
-      <w:r>
-        <w:t>ired and the proxy must be available</w:t>
-      </w:r>
-      <w:r>
-        <w:t xml:space="preserve"> from </w:t>
-      </w:r>
-      <w:r>
-        <w:t>TI IT team.</w:t>
-      </w:r>
-    </w:p>
-    <w:p>
-      <w:pPr>
-        <w:ind w:left="360"/>
-      </w:pPr>
-      <w:r>
-        <w:t>For trainings that are not located in TI office, the local IT person must provide the login credentials and the proxy settings.</w:t>
-      </w:r>
-    </w:p>
-    <w:p>
-      <w:pPr>
-        <w:ind w:left="360"/>
-      </w:pPr>
-    </w:p>
+        <w:t>DHCP Installation</w:t>
+      </w:r>
+    </w:p>
+    <w:p>
+      <w:r>
+        <w:t xml:space="preserve">Detailed DHCP installation instructions are given </w:t>
+      </w:r>
+      <w:r>
+        <w:t xml:space="preserve">in </w:t>
+      </w:r>
+      <w:hyperlink r:id="rId32" w:history="1">
+        <w:r>
+          <w:rPr>
+            <w:rStyle w:val="Hyperlink"/>
+          </w:rPr>
+          <w:t>http://rbgeek.wordpress.com/2012/04/29/how-to-install-the-dhcp-server-on-ubuntu-12-04lts/</w:t>
+        </w:r>
+      </w:hyperlink>
+      <w:r>
+        <w:t xml:space="preserve">  </w:t>
+      </w:r>
+      <w:r>
+        <w:t>the</w:t>
+      </w:r>
+      <w:r>
+        <w:t xml:space="preserve"> following is a summary of the steps that I did.</w:t>
+      </w:r>
+    </w:p>
+    <w:p>
+      <w:pPr>
+        <w:pStyle w:val="ListParagraph"/>
+        <w:numPr>
+          <w:ilvl w:val="0"/>
+          <w:numId w:val="13"/>
+        </w:numPr>
+      </w:pPr>
+      <w:r>
+        <w:t xml:space="preserve">Install the server  </w:t>
+      </w:r>
+    </w:p>
+    <w:p>
+      <w:pPr>
+        <w:ind w:left="360"/>
+      </w:pPr>
+      <w:r>
+        <w:sym w:font="Wingdings" w:char="F0E0"/>
+      </w:r>
+      <w:r>
+        <w:t xml:space="preserve"> </w:t>
+      </w:r>
+      <w:r>
+        <w:t xml:space="preserve"> sudo apt-get </w:t>
+      </w:r>
+      <w:proofErr w:type="gramStart"/>
+      <w:r>
+        <w:t>install</w:t>
+      </w:r>
+      <w:proofErr w:type="gramEnd"/>
+      <w:r>
+        <w:t xml:space="preserve"> isc-dhcp-server</w:t>
+      </w:r>
+    </w:p>
+    <w:p>
+      <w:pPr>
+        <w:ind w:left="360"/>
+      </w:pPr>
+    </w:p>
+    <w:p>
+      <w:pPr>
+        <w:ind w:left="360"/>
+      </w:pPr>
+    </w:p>
+    <w:p>
+      <w:pPr>
+        <w:ind w:left="360"/>
+      </w:pPr>
+      <w:r>
+        <w:rPr>
+          <w:noProof/>
+        </w:rPr>
+        <w:drawing>
+          <wp:inline distT="0" distB="0" distL="0" distR="0">
+            <wp:extent cx="5943600" cy="5334000"/>
+            <wp:effectExtent l="19050" t="0" r="0" b="0"/>
+            <wp:docPr id="1" name="Picture 1"/>
+            <wp:cNvGraphicFramePr>
+              <a:graphicFrameLocks xmlns:a="http://schemas.openxmlformats.org/drawingml/2006/main" noChangeAspect="1"/>
+            </wp:cNvGraphicFramePr>
+            <a:graphic xmlns:a="http://schemas.openxmlformats.org/drawingml/2006/main">
+              <a:graphicData uri="http://schemas.openxmlformats.org/drawingml/2006/picture">
+                <pic:pic xmlns:pic="http://schemas.openxmlformats.org/drawingml/2006/picture">
+                  <pic:nvPicPr>
+                    <pic:cNvPr id="0" name="Picture 1"/>
+                    <pic:cNvPicPr>
+                      <a:picLocks noChangeAspect="1" noChangeArrowheads="1"/>
+                    </pic:cNvPicPr>
+                  </pic:nvPicPr>
+                  <pic:blipFill>
+                    <a:blip r:embed="rId33" cstate="print"/>
+                    <a:srcRect/>
+                    <a:stretch>
+                      <a:fillRect/>
+                    </a:stretch>
+                  </pic:blipFill>
+                  <pic:spPr bwMode="auto">
+                    <a:xfrm>
+                      <a:off x="0" y="0"/>
+                      <a:ext cx="5943600" cy="5334000"/>
+                    </a:xfrm>
+                    <a:prstGeom prst="rect">
+                      <a:avLst/>
+                    </a:prstGeom>
+                    <a:noFill/>
+                    <a:ln w="9525">
+                      <a:noFill/>
+                      <a:miter lim="800000"/>
+                      <a:headEnd/>
+                      <a:tailEnd/>
+                    </a:ln>
+                  </pic:spPr>
+                </pic:pic>
+              </a:graphicData>
+            </a:graphic>
+          </wp:inline>
+        </w:drawing>
+      </w:r>
+    </w:p>
+    <w:p>
+      <w:pPr>
+        <w:ind w:left="360"/>
+      </w:pPr>
+    </w:p>
+    <w:p>
+      <w:pPr>
+        <w:pStyle w:val="ListParagraph"/>
+        <w:numPr>
+          <w:ilvl w:val="0"/>
+          <w:numId w:val="13"/>
+        </w:numPr>
+      </w:pPr>
+      <w:r>
+        <w:t>There are two main dhcp configuration files /etc/default/isc-dhcp-server and /etc/dhcp/</w:t>
+      </w:r>
+      <w:r>
+        <w:t>dhcpd.conf.</w:t>
+      </w:r>
+      <w:r>
+        <w:t xml:space="preserve">  </w:t>
+      </w:r>
+    </w:p>
+    <w:p>
+      <w:pPr>
+        <w:pStyle w:val="ListParagraph"/>
+        <w:numPr>
+          <w:ilvl w:val="0"/>
+          <w:numId w:val="13"/>
+        </w:numPr>
+      </w:pPr>
+      <w:r>
+        <w:lastRenderedPageBreak/>
+        <w:t>Configure /etc/default/isc-dhcp-server. Because the local network 192.168.0.XXX is connected to eth0, the interface will be eth0. If the local network was connected to eth1, the configurati</w:t>
+      </w:r>
+      <w:r>
+        <w:t xml:space="preserve">on would be different.  Do   </w:t>
+      </w:r>
+    </w:p>
+    <w:p>
+      <w:pPr>
+        <w:ind w:left="360"/>
+      </w:pPr>
+    </w:p>
+    <w:p>
+      <w:pPr>
+        <w:ind w:left="360"/>
+      </w:pPr>
+      <w:r>
+        <w:sym w:font="Wingdings" w:char="F0E0"/>
+      </w:r>
+      <w:r>
+        <w:t xml:space="preserve"> </w:t>
+      </w:r>
+      <w:r>
+        <w:t>sudo vi /etc/default/isc-dhcp-server</w:t>
+      </w:r>
+    </w:p>
+    <w:p>
+      <w:pPr>
+        <w:ind w:left="360"/>
+      </w:pPr>
+      <w:r>
+        <w:rPr>
+          <w:noProof/>
+        </w:rPr>
+        <w:drawing>
+          <wp:inline distT="0" distB="0" distL="0" distR="0">
+            <wp:extent cx="5943600" cy="2314575"/>
+            <wp:effectExtent l="19050" t="0" r="0" b="0"/>
+            <wp:docPr id="14" name="Picture 2"/>
+            <wp:cNvGraphicFramePr>
+              <a:graphicFrameLocks xmlns:a="http://schemas.openxmlformats.org/drawingml/2006/main" noChangeAspect="1"/>
+            </wp:cNvGraphicFramePr>
+            <a:graphic xmlns:a="http://schemas.openxmlformats.org/drawingml/2006/main">
+              <a:graphicData uri="http://schemas.openxmlformats.org/drawingml/2006/picture">
+                <pic:pic xmlns:pic="http://schemas.openxmlformats.org/drawingml/2006/picture">
+                  <pic:nvPicPr>
+                    <pic:cNvPr id="0" name="Picture 2"/>
+                    <pic:cNvPicPr>
+                      <a:picLocks noChangeAspect="1" noChangeArrowheads="1"/>
+                    </pic:cNvPicPr>
+                  </pic:nvPicPr>
+                  <pic:blipFill>
+                    <a:blip r:embed="rId34" cstate="print"/>
+                    <a:srcRect/>
+                    <a:stretch>
+                      <a:fillRect/>
+                    </a:stretch>
+                  </pic:blipFill>
+                  <pic:spPr bwMode="auto">
+                    <a:xfrm>
+                      <a:off x="0" y="0"/>
+                      <a:ext cx="5943600" cy="2314575"/>
+                    </a:xfrm>
+                    <a:prstGeom prst="rect">
+                      <a:avLst/>
+                    </a:prstGeom>
+                    <a:noFill/>
+                    <a:ln w="9525">
+                      <a:noFill/>
+                      <a:miter lim="800000"/>
+                      <a:headEnd/>
+                      <a:tailEnd/>
+                    </a:ln>
+                  </pic:spPr>
+                </pic:pic>
+              </a:graphicData>
+            </a:graphic>
+          </wp:inline>
+        </w:drawing>
+      </w:r>
+    </w:p>
+    <w:p>
+      <w:pPr>
+        <w:pStyle w:val="ListParagraph"/>
+        <w:numPr>
+          <w:ilvl w:val="0"/>
+          <w:numId w:val="13"/>
+        </w:numPr>
+      </w:pPr>
+      <w:r>
+        <w:t>Configure /etc/dhcp/</w:t>
+      </w:r>
+      <w:r>
+        <w:t>dhcpd.conf file</w:t>
+      </w:r>
+      <w:r>
+        <w:t xml:space="preserve">. Do  </w:t>
+      </w:r>
+    </w:p>
+    <w:p>
+      <w:pPr>
+        <w:ind w:left="360"/>
+      </w:pPr>
+      <w:r>
+        <w:sym w:font="Wingdings" w:char="F0E0"/>
+      </w:r>
+      <w:r>
+        <w:t xml:space="preserve"> </w:t>
+      </w:r>
+      <w:proofErr w:type="gramStart"/>
+      <w:r>
+        <w:t>sudo vi /etc/dhcp/dhcpd.conf.</w:t>
+      </w:r>
+      <w:proofErr w:type="gramEnd"/>
+      <w:r>
+        <w:t xml:space="preserve"> </w:t>
+      </w:r>
+      <w:r>
+        <w:t xml:space="preserve">   </w:t>
+      </w:r>
+      <w:r>
+        <w:t>The following screen shot shows the configuration</w:t>
+      </w:r>
+    </w:p>
+    <w:p>
+      <w:pPr>
+        <w:pStyle w:val="ListParagraph"/>
+        <w:numPr>
+          <w:ilvl w:val="1"/>
+          <w:numId w:val="13"/>
+        </w:numPr>
+      </w:pPr>
+      <w:r>
+        <w:t>Domain name was defined as keystone-2-class</w:t>
+      </w:r>
+    </w:p>
+    <w:p>
+      <w:pPr>
+        <w:pStyle w:val="ListParagraph"/>
+        <w:numPr>
+          <w:ilvl w:val="1"/>
+          <w:numId w:val="13"/>
+        </w:numPr>
+      </w:pPr>
+      <w:r>
+        <w:t>The range of addresses to give is 192.168.0.10 to 192.168.0.90</w:t>
+      </w:r>
+    </w:p>
+    <w:p>
+      <w:pPr>
+        <w:pStyle w:val="ListParagraph"/>
+        <w:numPr>
+          <w:ilvl w:val="1"/>
+          <w:numId w:val="13"/>
+        </w:numPr>
+      </w:pPr>
+      <w:r>
+        <w:t>Broadcasting address is 192.168.0.254</w:t>
+      </w:r>
+    </w:p>
+    <w:p>
+      <w:pPr>
+        <w:ind w:left="360"/>
+      </w:pPr>
+      <w:r>
+        <w:rPr>
+          <w:noProof/>
+        </w:rPr>
+        <w:lastRenderedPageBreak/>
+        <w:drawing>
+          <wp:inline distT="0" distB="0" distL="0" distR="0">
+            <wp:extent cx="5943600" cy="5276850"/>
+            <wp:effectExtent l="19050" t="0" r="0" b="0"/>
+            <wp:docPr id="18" name="Picture 4"/>
+            <wp:cNvGraphicFramePr>
+              <a:graphicFrameLocks xmlns:a="http://schemas.openxmlformats.org/drawingml/2006/main" noChangeAspect="1"/>
+            </wp:cNvGraphicFramePr>
+            <a:graphic xmlns:a="http://schemas.openxmlformats.org/drawingml/2006/main">
+              <a:graphicData uri="http://schemas.openxmlformats.org/drawingml/2006/picture">
+                <pic:pic xmlns:pic="http://schemas.openxmlformats.org/drawingml/2006/picture">
+                  <pic:nvPicPr>
+                    <pic:cNvPr id="0" name="Picture 4"/>
+                    <pic:cNvPicPr>
+                      <a:picLocks noChangeAspect="1" noChangeArrowheads="1"/>
+                    </pic:cNvPicPr>
+                  </pic:nvPicPr>
+                  <pic:blipFill>
+                    <a:blip r:embed="rId35" cstate="print"/>
+                    <a:srcRect/>
+                    <a:stretch>
+                      <a:fillRect/>
+                    </a:stretch>
+                  </pic:blipFill>
+                  <pic:spPr bwMode="auto">
+                    <a:xfrm>
+                      <a:off x="0" y="0"/>
+                      <a:ext cx="5943600" cy="5276850"/>
+                    </a:xfrm>
+                    <a:prstGeom prst="rect">
+                      <a:avLst/>
+                    </a:prstGeom>
+                    <a:noFill/>
+                    <a:ln w="9525">
+                      <a:noFill/>
+                      <a:miter lim="800000"/>
+                      <a:headEnd/>
+                      <a:tailEnd/>
+                    </a:ln>
+                  </pic:spPr>
+                </pic:pic>
+              </a:graphicData>
+            </a:graphic>
+          </wp:inline>
+        </w:drawing>
+      </w:r>
+    </w:p>
+    <w:p>
+      <w:pPr>
+        <w:ind w:left="360"/>
+      </w:pPr>
+    </w:p>
+    <w:p>
+      <w:pPr>
+        <w:ind w:left="360"/>
+      </w:pPr>
+    </w:p>
+    <w:p>
+      <w:pPr>
+        <w:ind w:left="360"/>
+      </w:pPr>
+    </w:p>
+    <w:p>
+      <w:pPr>
+        <w:pStyle w:val="ListParagraph"/>
+        <w:numPr>
+          <w:ilvl w:val="0"/>
+          <w:numId w:val="13"/>
+        </w:numPr>
+      </w:pPr>
+      <w:r>
+        <w:t xml:space="preserve">Restart the dhcp server   </w:t>
+      </w:r>
+    </w:p>
+    <w:p>
+      <w:pPr>
+        <w:ind w:left="360"/>
+      </w:pPr>
+      <w:r>
+        <w:sym w:font="Wingdings" w:char="F0E0"/>
+      </w:r>
+      <w:r>
+        <w:t>sudo service isc-dhcp-server restart</w:t>
+      </w:r>
+    </w:p>
+    <w:p>
+      <w:pPr>
+        <w:pStyle w:val="ListParagraph"/>
+        <w:numPr>
+          <w:ilvl w:val="0"/>
+          <w:numId w:val="13"/>
+        </w:numPr>
+      </w:pPr>
+      <w:r>
+        <w:t xml:space="preserve">Checking if </w:t>
+      </w:r>
+      <w:r>
+        <w:t xml:space="preserve">the server works correctly   </w:t>
+      </w:r>
+    </w:p>
+    <w:p>
+      <w:pPr>
+        <w:ind w:left="360"/>
+      </w:pPr>
+      <w:r>
+        <w:sym w:font="Wingdings" w:char="F0E0"/>
+      </w:r>
+      <w:r>
+        <w:t>sudo netstat -uap</w:t>
+      </w:r>
+    </w:p>
+    <w:p/>
     <w:p>
       <w:pPr>
         <w:ind w:left="360"/>
@@ -3468,20 +4409,25 @@
         <w:pStyle w:val="Heading3"/>
       </w:pPr>
       <w:r>
+        <w:lastRenderedPageBreak/>
         <w:t>Student home directory</w:t>
       </w:r>
     </w:p>
     <w:p>
       <w:r>
-        <w:t xml:space="preserve">The server has a home directory for each EVM. The login name of students is student where N is 1, 2, 3, …10. The password of student is </w:t>
-      </w:r>
-      <w:proofErr w:type="spellStart"/>
-      <w:r>
-        <w:t>wsN</w:t>
-      </w:r>
-      <w:proofErr w:type="spellEnd"/>
-      <w:r>
-        <w:t xml:space="preserve"> where N is 1, 2, 3, …10. The vnc password is vncserve. The following directories are dedicated for each student:</w:t>
+        <w:t xml:space="preserve">The server has a home directory for each EVM. The login name of students is student where N is 1, </w:t>
+      </w:r>
+      <w:r>
+        <w:t>2, 3, …11</w:t>
+      </w:r>
+      <w:r>
+        <w:t>. The password of studen</w:t>
+      </w:r>
+      <w:r>
+        <w:t>t is wsN where N is 1, 2, 3, …11</w:t>
+      </w:r>
+      <w:r>
+        <w:t>. The vnc password is vncserve. The following directories are dedicated for each student:</w:t>
       </w:r>
     </w:p>
     <w:p/>
@@ -3850,6 +4796,121 @@
     </w:lvl>
   </w:abstractNum>
   <w:abstractNum w:abstractNumId="3">
+    <w:nsid w:val="2ECD3CD2"/>
+    <w:multiLevelType w:val="hybridMultilevel"/>
+    <w:tmpl w:val="4A2CFA06"/>
+    <w:lvl w:ilvl="0" w:tplc="AAC01D60">
+      <w:start w:val="64"/>
+      <w:numFmt w:val="bullet"/>
+      <w:lvlText w:val=""/>
+      <w:lvlJc w:val="left"/>
+      <w:pPr>
+        <w:ind w:left="720" w:hanging="360"/>
+      </w:pPr>
+      <w:rPr>
+        <w:rFonts w:ascii="Wingdings" w:eastAsiaTheme="minorHAnsi" w:hAnsi="Wingdings" w:cs="Consolas" w:hint="default"/>
+        <w:color w:val="222222"/>
+        <w:sz w:val="20"/>
+      </w:rPr>
+    </w:lvl>
+    <w:lvl w:ilvl="1" w:tplc="04090003" w:tentative="1">
+      <w:start w:val="1"/>
+      <w:numFmt w:val="bullet"/>
+      <w:lvlText w:val="o"/>
+      <w:lvlJc w:val="left"/>
+      <w:pPr>
+        <w:ind w:left="1440" w:hanging="360"/>
+      </w:pPr>
+      <w:rPr>
+        <w:rFonts w:ascii="Courier New" w:hAnsi="Courier New" w:cs="Courier New" w:hint="default"/>
+      </w:rPr>
+    </w:lvl>
+    <w:lvl w:ilvl="2" w:tplc="04090005" w:tentative="1">
+      <w:start w:val="1"/>
+      <w:numFmt w:val="bullet"/>
+      <w:lvlText w:val=""/>
+      <w:lvlJc w:val="left"/>
+      <w:pPr>
+        <w:ind w:left="2160" w:hanging="360"/>
+      </w:pPr>
+      <w:rPr>
+        <w:rFonts w:ascii="Wingdings" w:hAnsi="Wingdings" w:hint="default"/>
+      </w:rPr>
+    </w:lvl>
+    <w:lvl w:ilvl="3" w:tplc="04090001" w:tentative="1">
+      <w:start w:val="1"/>
+      <w:numFmt w:val="bullet"/>
+      <w:lvlText w:val=""/>
+      <w:lvlJc w:val="left"/>
+      <w:pPr>
+        <w:ind w:left="2880" w:hanging="360"/>
+      </w:pPr>
+      <w:rPr>
+        <w:rFonts w:ascii="Symbol" w:hAnsi="Symbol" w:hint="default"/>
+      </w:rPr>
+    </w:lvl>
+    <w:lvl w:ilvl="4" w:tplc="04090003" w:tentative="1">
+      <w:start w:val="1"/>
+      <w:numFmt w:val="bullet"/>
+      <w:lvlText w:val="o"/>
+      <w:lvlJc w:val="left"/>
+      <w:pPr>
+        <w:ind w:left="3600" w:hanging="360"/>
+      </w:pPr>
+      <w:rPr>
+        <w:rFonts w:ascii="Courier New" w:hAnsi="Courier New" w:cs="Courier New" w:hint="default"/>
+      </w:rPr>
+    </w:lvl>
+    <w:lvl w:ilvl="5" w:tplc="04090005" w:tentative="1">
+      <w:start w:val="1"/>
+      <w:numFmt w:val="bullet"/>
+      <w:lvlText w:val=""/>
+      <w:lvlJc w:val="left"/>
+      <w:pPr>
+        <w:ind w:left="4320" w:hanging="360"/>
+      </w:pPr>
+      <w:rPr>
+        <w:rFonts w:ascii="Wingdings" w:hAnsi="Wingdings" w:hint="default"/>
+      </w:rPr>
+    </w:lvl>
+    <w:lvl w:ilvl="6" w:tplc="04090001" w:tentative="1">
+      <w:start w:val="1"/>
+      <w:numFmt w:val="bullet"/>
+      <w:lvlText w:val=""/>
+      <w:lvlJc w:val="left"/>
+      <w:pPr>
+        <w:ind w:left="5040" w:hanging="360"/>
+      </w:pPr>
+      <w:rPr>
+        <w:rFonts w:ascii="Symbol" w:hAnsi="Symbol" w:hint="default"/>
+      </w:rPr>
+    </w:lvl>
+    <w:lvl w:ilvl="7" w:tplc="04090003" w:tentative="1">
+      <w:start w:val="1"/>
+      <w:numFmt w:val="bullet"/>
+      <w:lvlText w:val="o"/>
+      <w:lvlJc w:val="left"/>
+      <w:pPr>
+        <w:ind w:left="5760" w:hanging="360"/>
+      </w:pPr>
+      <w:rPr>
+        <w:rFonts w:ascii="Courier New" w:hAnsi="Courier New" w:cs="Courier New" w:hint="default"/>
+      </w:rPr>
+    </w:lvl>
+    <w:lvl w:ilvl="8" w:tplc="04090005" w:tentative="1">
+      <w:start w:val="1"/>
+      <w:numFmt w:val="bullet"/>
+      <w:lvlText w:val=""/>
+      <w:lvlJc w:val="left"/>
+      <w:pPr>
+        <w:ind w:left="6480" w:hanging="360"/>
+      </w:pPr>
+      <w:rPr>
+        <w:rFonts w:ascii="Wingdings" w:hAnsi="Wingdings" w:hint="default"/>
+      </w:rPr>
+    </w:lvl>
+  </w:abstractNum>
+  <w:abstractNum w:abstractNumId="4">
     <w:nsid w:val="2F882423"/>
     <w:multiLevelType w:val="hybridMultilevel"/>
     <w:tmpl w:val="09369C40"/>
@@ -3938,7 +4999,7 @@
       </w:pPr>
     </w:lvl>
   </w:abstractNum>
-  <w:abstractNum w:abstractNumId="4">
+  <w:abstractNum w:abstractNumId="5">
     <w:nsid w:val="2FFE7160"/>
     <w:multiLevelType w:val="hybridMultilevel"/>
     <w:tmpl w:val="B6101EAC"/>
@@ -4027,7 +5088,7 @@
       </w:pPr>
     </w:lvl>
   </w:abstractNum>
-  <w:abstractNum w:abstractNumId="5">
+  <w:abstractNum w:abstractNumId="6">
     <w:nsid w:val="36952C8A"/>
     <w:multiLevelType w:val="hybridMultilevel"/>
     <w:tmpl w:val="70165794"/>
@@ -4116,7 +5177,96 @@
       </w:pPr>
     </w:lvl>
   </w:abstractNum>
-  <w:abstractNum w:abstractNumId="6">
+  <w:abstractNum w:abstractNumId="7">
+    <w:nsid w:val="3C0E34D9"/>
+    <w:multiLevelType w:val="hybridMultilevel"/>
+    <w:tmpl w:val="091257AC"/>
+    <w:lvl w:ilvl="0" w:tplc="04090019">
+      <w:start w:val="1"/>
+      <w:numFmt w:val="lowerLetter"/>
+      <w:lvlText w:val="%1."/>
+      <w:lvlJc w:val="left"/>
+      <w:pPr>
+        <w:ind w:left="720" w:hanging="360"/>
+      </w:pPr>
+      <w:rPr>
+        <w:rFonts w:hint="default"/>
+      </w:rPr>
+    </w:lvl>
+    <w:lvl w:ilvl="1" w:tplc="04090019" w:tentative="1">
+      <w:start w:val="1"/>
+      <w:numFmt w:val="lowerLetter"/>
+      <w:lvlText w:val="%2."/>
+      <w:lvlJc w:val="left"/>
+      <w:pPr>
+        <w:ind w:left="1440" w:hanging="360"/>
+      </w:pPr>
+    </w:lvl>
+    <w:lvl w:ilvl="2" w:tplc="0409001B" w:tentative="1">
+      <w:start w:val="1"/>
+      <w:numFmt w:val="lowerRoman"/>
+      <w:lvlText w:val="%3."/>
+      <w:lvlJc w:val="right"/>
+      <w:pPr>
+        <w:ind w:left="2160" w:hanging="180"/>
+      </w:pPr>
+    </w:lvl>
+    <w:lvl w:ilvl="3" w:tplc="0409000F" w:tentative="1">
+      <w:start w:val="1"/>
+      <w:numFmt w:val="decimal"/>
+      <w:lvlText w:val="%4."/>
+      <w:lvlJc w:val="left"/>
+      <w:pPr>
+        <w:ind w:left="2880" w:hanging="360"/>
+      </w:pPr>
+    </w:lvl>
+    <w:lvl w:ilvl="4" w:tplc="04090019" w:tentative="1">
+      <w:start w:val="1"/>
+      <w:numFmt w:val="lowerLetter"/>
+      <w:lvlText w:val="%5."/>
+      <w:lvlJc w:val="left"/>
+      <w:pPr>
+        <w:ind w:left="3600" w:hanging="360"/>
+      </w:pPr>
+    </w:lvl>
+    <w:lvl w:ilvl="5" w:tplc="0409001B" w:tentative="1">
+      <w:start w:val="1"/>
+      <w:numFmt w:val="lowerRoman"/>
+      <w:lvlText w:val="%6."/>
+      <w:lvlJc w:val="right"/>
+      <w:pPr>
+        <w:ind w:left="4320" w:hanging="180"/>
+      </w:pPr>
+    </w:lvl>
+    <w:lvl w:ilvl="6" w:tplc="0409000F" w:tentative="1">
+      <w:start w:val="1"/>
+      <w:numFmt w:val="decimal"/>
+      <w:lvlText w:val="%7."/>
+      <w:lvlJc w:val="left"/>
+      <w:pPr>
+        <w:ind w:left="5040" w:hanging="360"/>
+      </w:pPr>
+    </w:lvl>
+    <w:lvl w:ilvl="7" w:tplc="04090019" w:tentative="1">
+      <w:start w:val="1"/>
+      <w:numFmt w:val="lowerLetter"/>
+      <w:lvlText w:val="%8."/>
+      <w:lvlJc w:val="left"/>
+      <w:pPr>
+        <w:ind w:left="5760" w:hanging="360"/>
+      </w:pPr>
+    </w:lvl>
+    <w:lvl w:ilvl="8" w:tplc="0409001B" w:tentative="1">
+      <w:start w:val="1"/>
+      <w:numFmt w:val="lowerRoman"/>
+      <w:lvlText w:val="%9."/>
+      <w:lvlJc w:val="right"/>
+      <w:pPr>
+        <w:ind w:left="6480" w:hanging="180"/>
+      </w:pPr>
+    </w:lvl>
+  </w:abstractNum>
+  <w:abstractNum w:abstractNumId="8">
     <w:nsid w:val="3FBC5D66"/>
     <w:multiLevelType w:val="hybridMultilevel"/>
     <w:tmpl w:val="B11E72EA"/>
@@ -4205,7 +5355,7 @@
       </w:pPr>
     </w:lvl>
   </w:abstractNum>
-  <w:abstractNum w:abstractNumId="7">
+  <w:abstractNum w:abstractNumId="9">
     <w:nsid w:val="41DF5177"/>
     <w:multiLevelType w:val="hybridMultilevel"/>
     <w:tmpl w:val="A70E6C82"/>
@@ -4294,7 +5444,96 @@
       </w:pPr>
     </w:lvl>
   </w:abstractNum>
-  <w:abstractNum w:abstractNumId="8">
+  <w:abstractNum w:abstractNumId="10">
+    <w:nsid w:val="4C2E4695"/>
+    <w:multiLevelType w:val="hybridMultilevel"/>
+    <w:tmpl w:val="88883376"/>
+    <w:lvl w:ilvl="0" w:tplc="0409000F">
+      <w:start w:val="1"/>
+      <w:numFmt w:val="decimal"/>
+      <w:lvlText w:val="%1."/>
+      <w:lvlJc w:val="left"/>
+      <w:pPr>
+        <w:ind w:left="720" w:hanging="360"/>
+      </w:pPr>
+      <w:rPr>
+        <w:rFonts w:hint="default"/>
+      </w:rPr>
+    </w:lvl>
+    <w:lvl w:ilvl="1" w:tplc="04090019">
+      <w:start w:val="1"/>
+      <w:numFmt w:val="lowerLetter"/>
+      <w:lvlText w:val="%2."/>
+      <w:lvlJc w:val="left"/>
+      <w:pPr>
+        <w:ind w:left="1440" w:hanging="360"/>
+      </w:pPr>
+    </w:lvl>
+    <w:lvl w:ilvl="2" w:tplc="0409001B" w:tentative="1">
+      <w:start w:val="1"/>
+      <w:numFmt w:val="lowerRoman"/>
+      <w:lvlText w:val="%3."/>
+      <w:lvlJc w:val="right"/>
+      <w:pPr>
+        <w:ind w:left="2160" w:hanging="180"/>
+      </w:pPr>
+    </w:lvl>
+    <w:lvl w:ilvl="3" w:tplc="0409000F" w:tentative="1">
+      <w:start w:val="1"/>
+      <w:numFmt w:val="decimal"/>
+      <w:lvlText w:val="%4."/>
+      <w:lvlJc w:val="left"/>
+      <w:pPr>
+        <w:ind w:left="2880" w:hanging="360"/>
+      </w:pPr>
+    </w:lvl>
+    <w:lvl w:ilvl="4" w:tplc="04090019" w:tentative="1">
+      <w:start w:val="1"/>
+      <w:numFmt w:val="lowerLetter"/>
+      <w:lvlText w:val="%5."/>
+      <w:lvlJc w:val="left"/>
+      <w:pPr>
+        <w:ind w:left="3600" w:hanging="360"/>
+      </w:pPr>
+    </w:lvl>
+    <w:lvl w:ilvl="5" w:tplc="0409001B" w:tentative="1">
+      <w:start w:val="1"/>
+      <w:numFmt w:val="lowerRoman"/>
+      <w:lvlText w:val="%6."/>
+      <w:lvlJc w:val="right"/>
+      <w:pPr>
+        <w:ind w:left="4320" w:hanging="180"/>
+      </w:pPr>
+    </w:lvl>
+    <w:lvl w:ilvl="6" w:tplc="0409000F" w:tentative="1">
+      <w:start w:val="1"/>
+      <w:numFmt w:val="decimal"/>
+      <w:lvlText w:val="%7."/>
+      <w:lvlJc w:val="left"/>
+      <w:pPr>
+        <w:ind w:left="5040" w:hanging="360"/>
+      </w:pPr>
+    </w:lvl>
+    <w:lvl w:ilvl="7" w:tplc="04090019" w:tentative="1">
+      <w:start w:val="1"/>
+      <w:numFmt w:val="lowerLetter"/>
+      <w:lvlText w:val="%8."/>
+      <w:lvlJc w:val="left"/>
+      <w:pPr>
+        <w:ind w:left="5760" w:hanging="360"/>
+      </w:pPr>
+    </w:lvl>
+    <w:lvl w:ilvl="8" w:tplc="0409001B" w:tentative="1">
+      <w:start w:val="1"/>
+      <w:numFmt w:val="lowerRoman"/>
+      <w:lvlText w:val="%9."/>
+      <w:lvlJc w:val="right"/>
+      <w:pPr>
+        <w:ind w:left="6480" w:hanging="180"/>
+      </w:pPr>
+    </w:lvl>
+  </w:abstractNum>
+  <w:abstractNum w:abstractNumId="11">
     <w:nsid w:val="5DED04D2"/>
     <w:multiLevelType w:val="hybridMultilevel"/>
     <w:tmpl w:val="A7DAC6C6"/>
@@ -4383,7 +5622,7 @@
       </w:pPr>
     </w:lvl>
   </w:abstractNum>
-  <w:abstractNum w:abstractNumId="9">
+  <w:abstractNum w:abstractNumId="12">
     <w:nsid w:val="66BA3032"/>
     <w:multiLevelType w:val="hybridMultilevel"/>
     <w:tmpl w:val="97E255E0"/>
@@ -4472,7 +5711,7 @@
       </w:pPr>
     </w:lvl>
   </w:abstractNum>
-  <w:abstractNum w:abstractNumId="10">
+  <w:abstractNum w:abstractNumId="13">
     <w:nsid w:val="757D17E1"/>
     <w:multiLevelType w:val="hybridMultilevel"/>
     <w:tmpl w:val="860028CA"/>
@@ -4558,7 +5797,7 @@
       </w:pPr>
     </w:lvl>
   </w:abstractNum>
-  <w:abstractNum w:abstractNumId="11">
+  <w:abstractNum w:abstractNumId="14">
     <w:nsid w:val="79EA5DE0"/>
     <w:multiLevelType w:val="hybridMultilevel"/>
     <w:tmpl w:val="66043950"/>
@@ -4651,34 +5890,43 @@
     <w:abstractNumId w:val="1"/>
   </w:num>
   <w:num w:numId="3">
-    <w:abstractNumId w:val="5"/>
+    <w:abstractNumId w:val="6"/>
   </w:num>
   <w:num w:numId="4">
+    <w:abstractNumId w:val="12"/>
+  </w:num>
+  <w:num w:numId="5">
     <w:abstractNumId w:val="9"/>
   </w:num>
-  <w:num w:numId="5">
-    <w:abstractNumId w:val="7"/>
-  </w:num>
   <w:num w:numId="6">
-    <w:abstractNumId w:val="3"/>
+    <w:abstractNumId w:val="4"/>
   </w:num>
   <w:num w:numId="7">
     <w:abstractNumId w:val="2"/>
   </w:num>
   <w:num w:numId="8">
-    <w:abstractNumId w:val="6"/>
+    <w:abstractNumId w:val="8"/>
   </w:num>
   <w:num w:numId="9">
-    <w:abstractNumId w:val="4"/>
+    <w:abstractNumId w:val="5"/>
   </w:num>
   <w:num w:numId="10">
-    <w:abstractNumId w:val="8"/>
+    <w:abstractNumId w:val="11"/>
   </w:num>
   <w:num w:numId="11">
+    <w:abstractNumId w:val="13"/>
+  </w:num>
+  <w:num w:numId="12">
+    <w:abstractNumId w:val="14"/>
+  </w:num>
+  <w:num w:numId="13">
     <w:abstractNumId w:val="10"/>
   </w:num>
-  <w:num w:numId="12">
-    <w:abstractNumId w:val="11"/>
+  <w:num w:numId="14">
+    <w:abstractNumId w:val="7"/>
+  </w:num>
+  <w:num w:numId="15">
+    <w:abstractNumId w:val="3"/>
   </w:num>
 </w:numbering>
 </file>
@@ -5104,6 +6352,21 @@
       <w:szCs w:val="21"/>
     </w:rPr>
   </w:style>
+  <w:style w:type="character" w:styleId="HTMLCode">
+    <w:name w:val="HTML Code"/>
+    <w:basedOn w:val="DefaultParagraphFont"/>
+    <w:uiPriority w:val="99"/>
+    <w:semiHidden/>
+    <w:unhideWhenUsed/>
+    <w:rsid w:val="00175BBB"/>
+    <w:rPr>
+      <w:rFonts w:ascii="Consolas" w:eastAsia="Times New Roman" w:hAnsi="Consolas" w:cs="Consolas" w:hint="default"/>
+      <w:color w:val="222222"/>
+      <w:sz w:val="20"/>
+      <w:szCs w:val="20"/>
+      <w:shd w:val="clear" w:color="auto" w:fill="EEEEEE"/>
+    </w:rPr>
+  </w:style>
 </w:styles>
 </file>
 

</xml_diff>